<commit_message>
Fixed all test case IDs
</commit_message>
<xml_diff>
--- a/specifications/deliv3/Chapter 7.docx
+++ b/specifications/deliv3/Chapter 7.docx
@@ -317,7 +317,16 @@
               <w:jc w:val="center"/>
             </w:pPr>
             <w:r>
-              <w:t>SOS32-System-**-Sunny01**</w:t>
+              <w:t>SOS32-System-001</w:t>
+            </w:r>
+            <w:r>
+              <w:t>-Sunny</w:t>
+            </w:r>
+            <w:r>
+              <w:t>-</w:t>
+            </w:r>
+            <w:r>
+              <w:t>01</w:t>
             </w:r>
           </w:p>
         </w:tc>
@@ -379,13 +388,16 @@
               <w:jc w:val="center"/>
             </w:pPr>
             <w:r>
-              <w:t>SOS32-System-**-Sunny</w:t>
+              <w:t>SOS32-System-002</w:t>
+            </w:r>
+            <w:r>
+              <w:t>-Sunny</w:t>
+            </w:r>
+            <w:r>
+              <w:t>-</w:t>
             </w:r>
             <w:r>
               <w:t>02</w:t>
-            </w:r>
-            <w:r>
-              <w:t>**</w:t>
             </w:r>
           </w:p>
         </w:tc>
@@ -447,13 +459,19 @@
               <w:jc w:val="center"/>
             </w:pPr>
             <w:r>
-              <w:t>SOS32-System-**-</w:t>
-            </w:r>
-            <w:r>
-              <w:t>Rainy01</w:t>
-            </w:r>
-            <w:r>
-              <w:t>**</w:t>
+              <w:t>SOS32-System-003</w:t>
+            </w:r>
+            <w:r>
+              <w:t>-</w:t>
+            </w:r>
+            <w:r>
+              <w:t>Rainy</w:t>
+            </w:r>
+            <w:r>
+              <w:t>-</w:t>
+            </w:r>
+            <w:r>
+              <w:t>01</w:t>
             </w:r>
           </w:p>
         </w:tc>
@@ -515,13 +533,19 @@
               <w:jc w:val="center"/>
             </w:pPr>
             <w:r>
-              <w:t>SOS32-System-**-</w:t>
-            </w:r>
-            <w:r>
-              <w:t>Rainy02</w:t>
-            </w:r>
-            <w:r>
-              <w:t>**</w:t>
+              <w:t>SOS32-System-004</w:t>
+            </w:r>
+            <w:r>
+              <w:t>-</w:t>
+            </w:r>
+            <w:r>
+              <w:t>Rainy</w:t>
+            </w:r>
+            <w:r>
+              <w:t>-</w:t>
+            </w:r>
+            <w:r>
+              <w:t>02</w:t>
             </w:r>
           </w:p>
         </w:tc>
@@ -2186,13 +2210,13 @@
               <w:jc w:val="center"/>
             </w:pPr>
             <w:r>
-              <w:t>SOS02-System-**-Sunny</w:t>
-            </w:r>
-            <w:r>
-              <w:t>01</w:t>
-            </w:r>
-            <w:r>
-              <w:t>**</w:t>
+              <w:t>SOS02-System-009</w:t>
+            </w:r>
+            <w:r>
+              <w:t>-Sunny</w:t>
+            </w:r>
+            <w:r>
+              <w:t>-05</w:t>
             </w:r>
           </w:p>
           <w:p>
@@ -2260,13 +2284,13 @@
               <w:jc w:val="center"/>
             </w:pPr>
             <w:r>
-              <w:t>SOS02-System-**-Sunny</w:t>
-            </w:r>
-            <w:r>
-              <w:t>02</w:t>
-            </w:r>
-            <w:r>
-              <w:t>**</w:t>
+              <w:t>SOS02-System-010</w:t>
+            </w:r>
+            <w:r>
+              <w:t>-Sunny</w:t>
+            </w:r>
+            <w:r>
+              <w:t>-06</w:t>
             </w:r>
           </w:p>
           <w:p>
@@ -2334,10 +2358,10 @@
               <w:jc w:val="center"/>
             </w:pPr>
             <w:r>
-              <w:t>SOS02-System-**-Rainy01</w:t>
-            </w:r>
-            <w:r>
-              <w:t>**</w:t>
+              <w:t>SOS02-System-011</w:t>
+            </w:r>
+            <w:r>
+              <w:t>-Rainy-05</w:t>
             </w:r>
           </w:p>
           <w:p>
@@ -2405,10 +2429,7 @@
               <w:jc w:val="center"/>
             </w:pPr>
             <w:r>
-              <w:t>SOS02-System-**-Rainy02</w:t>
-            </w:r>
-            <w:r>
-              <w:t>**</w:t>
+              <w:t>SOS02-System-012-Rainy-06</w:t>
             </w:r>
           </w:p>
           <w:p>
@@ -2476,13 +2497,13 @@
               <w:jc w:val="center"/>
             </w:pPr>
             <w:r>
-              <w:t>SOS04-System-**-Sunny</w:t>
-            </w:r>
-            <w:r>
-              <w:t>01</w:t>
-            </w:r>
-            <w:r>
-              <w:t>**</w:t>
+              <w:t>SOS04-System-013</w:t>
+            </w:r>
+            <w:r>
+              <w:t>-Sunny</w:t>
+            </w:r>
+            <w:r>
+              <w:t>-07</w:t>
             </w:r>
           </w:p>
           <w:p>
@@ -2550,13 +2571,13 @@
               <w:jc w:val="center"/>
             </w:pPr>
             <w:r>
-              <w:t>SOS04-System-**-Sunny</w:t>
-            </w:r>
-            <w:r>
-              <w:t>02</w:t>
-            </w:r>
-            <w:r>
-              <w:t>**</w:t>
+              <w:t>SOS04-System-014</w:t>
+            </w:r>
+            <w:r>
+              <w:t>-Sunny</w:t>
+            </w:r>
+            <w:r>
+              <w:t>-08</w:t>
             </w:r>
           </w:p>
           <w:p>
@@ -2624,14 +2645,16 @@
               <w:jc w:val="center"/>
             </w:pPr>
             <w:r>
-              <w:t>SOS04-System-**-Rainy</w:t>
-            </w:r>
-            <w:r>
-              <w:t>01</w:t>
-            </w:r>
-            <w:r>
-              <w:t>**</w:t>
-            </w:r>
+              <w:t>SOS04-System-015</w:t>
+            </w:r>
+            <w:r>
+              <w:t>-Rainy</w:t>
+            </w:r>
+            <w:r>
+              <w:t>-07</w:t>
+            </w:r>
+            <w:bookmarkStart w:id="0" w:name="_GoBack"/>
+            <w:bookmarkEnd w:id="0"/>
           </w:p>
           <w:p>
             <w:pPr>
@@ -2773,7 +2796,13 @@
               <w:jc w:val="center"/>
             </w:pPr>
             <w:r>
-              <w:t>SOS10-System-**-Sunny01**</w:t>
+              <w:t>SOS10-System-005</w:t>
+            </w:r>
+            <w:r>
+              <w:t>-Sunny</w:t>
+            </w:r>
+            <w:r>
+              <w:t>-03</w:t>
             </w:r>
           </w:p>
           <w:p>
@@ -2841,7 +2870,13 @@
               <w:jc w:val="center"/>
             </w:pPr>
             <w:r>
-              <w:t>SOS10-System-**-Sunny02**</w:t>
+              <w:t>SOS10-System-006</w:t>
+            </w:r>
+            <w:r>
+              <w:t>-Sunny</w:t>
+            </w:r>
+            <w:r>
+              <w:t>-04</w:t>
             </w:r>
           </w:p>
           <w:p>
@@ -2909,7 +2944,13 @@
               <w:jc w:val="center"/>
             </w:pPr>
             <w:r>
-              <w:t>SOS10-System-**-Rainy01**</w:t>
+              <w:t>SOS10-System-007</w:t>
+            </w:r>
+            <w:r>
+              <w:t>-Rainy</w:t>
+            </w:r>
+            <w:r>
+              <w:t>-03</w:t>
             </w:r>
           </w:p>
           <w:p>
@@ -2977,7 +3018,7 @@
               <w:jc w:val="center"/>
             </w:pPr>
             <w:r>
-              <w:t>SOS10-System-**-Rainy02**</w:t>
+              <w:t>SOS10-System-008-Rainy-04</w:t>
             </w:r>
           </w:p>
           <w:p>
@@ -3073,10 +3114,7 @@
     </w:p>
     <w:p/>
     <w:p/>
-    <w:p>
-      <w:bookmarkStart w:id="0" w:name="_GoBack"/>
-      <w:bookmarkEnd w:id="0"/>
-    </w:p>
+    <w:p/>
     <w:sectPr>
       <w:pgSz w:w="12240" w:h="15840"/>
       <w:pgMar w:top="1440" w:right="1440" w:bottom="1440" w:left="1440" w:header="720" w:footer="720" w:gutter="0"/>

</xml_diff>